<commit_message>
"La versión final de PDF y Word con conclusiones"
</commit_message>
<xml_diff>
--- a/Control de versiones con GIT.docx
+++ b/Control de versiones con GIT.docx
@@ -11,7 +11,7 @@
         <mc:AlternateContent>
           <mc:Choice Requires="wpg">
             <w:drawing>
-              <wp:anchor distT="0" distB="0" distL="114300" distR="114300" simplePos="0" relativeHeight="251635711" behindDoc="0" locked="0" layoutInCell="1" allowOverlap="1" wp14:anchorId="3274A030" wp14:editId="3C47BC66">
+              <wp:anchor distT="0" distB="0" distL="114300" distR="114300" simplePos="0" relativeHeight="251634687" behindDoc="0" locked="0" layoutInCell="1" allowOverlap="1" wp14:anchorId="0A8D5965" wp14:editId="24785AEE">
                 <wp:simplePos x="0" y="0"/>
                 <wp:positionH relativeFrom="column">
                   <wp:posOffset>487005</wp:posOffset>
@@ -833,7 +833,7 @@
           </mc:Choice>
           <mc:Fallback>
             <w:pict>
-              <v:group w14:anchorId="212086F6" id="Group 218" o:spid="_x0000_s1026" style="position:absolute;margin-left:38.35pt;margin-top:6.25pt;width:616pt;height:292.5pt;z-index:251635711" coordsize="78231,37147" o:gfxdata="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">
+              <v:group w14:anchorId="4D478E7B" id="Group 218" o:spid="_x0000_s1026" style="position:absolute;margin-left:38.35pt;margin-top:6.25pt;width:616pt;height:292.5pt;z-index:251634687" coordsize="78231,37147" o:gfxdata="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">
                 <v:group id="Group 211" o:spid="_x0000_s1027" style="position:absolute;top:4572;width:45180;height:32575;rotation:592721fd" coordsize="45182,32575" o:gfxdata="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">
                   <v:group id="Group 207" o:spid="_x0000_s1028" style="position:absolute;width:44958;height:32575" coordsize="44958,32575" o:gfxdata="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">
                     <v:group id="Group 205" o:spid="_x0000_s1029" style="position:absolute;width:44958;height:32575" coordsize="44958,32575" o:gfxdata="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">
@@ -923,7 +923,7 @@
         <mc:AlternateContent>
           <mc:Choice Requires="wpg">
             <w:drawing>
-              <wp:anchor distT="0" distB="0" distL="114300" distR="114300" simplePos="0" relativeHeight="251636736" behindDoc="0" locked="0" layoutInCell="1" allowOverlap="1" wp14:anchorId="10553AA7" wp14:editId="606BB958">
+              <wp:anchor distT="0" distB="0" distL="114300" distR="114300" simplePos="0" relativeHeight="251635712" behindDoc="0" locked="0" layoutInCell="1" allowOverlap="1" wp14:anchorId="22CBC977" wp14:editId="38451376">
                 <wp:simplePos x="0" y="0"/>
                 <wp:positionH relativeFrom="column">
                   <wp:posOffset>-38100</wp:posOffset>
@@ -1266,7 +1266,6 @@
                                     <w:t xml:space="preserve"> </w:t>
                                   </w:r>
                                   <w:proofErr w:type="spellStart"/>
-                                  <w:proofErr w:type="gramStart"/>
                                   <w:r>
                                     <w:rPr>
                                       <w:rFonts w:asciiTheme="majorHAnsi" w:hAnsiTheme="majorHAnsi" w:cstheme="majorHAnsi"/>
@@ -1274,10 +1273,9 @@
                                       <w:szCs w:val="24"/>
                                       <w:lang w:val="es-ES"/>
                                     </w:rPr>
-                                    <w:t>Bernecki,Margarita</w:t>
+                                    <w:t>Bernecki</w:t>
                                   </w:r>
                                   <w:proofErr w:type="spellEnd"/>
-                                  <w:proofErr w:type="gramEnd"/>
                                   <w:r>
                                     <w:rPr>
                                       <w:rFonts w:asciiTheme="majorHAnsi" w:hAnsiTheme="majorHAnsi" w:cstheme="majorHAnsi"/>
@@ -1285,19 +1283,8 @@
                                       <w:szCs w:val="24"/>
                                       <w:lang w:val="es-ES"/>
                                     </w:rPr>
-                                    <w:t xml:space="preserve"> Manzano </w:t>
+                                    <w:t>, Francisco</w:t>
                                   </w:r>
-                                  <w:proofErr w:type="spellStart"/>
-                                  <w:r>
-                                    <w:rPr>
-                                      <w:rFonts w:asciiTheme="majorHAnsi" w:hAnsiTheme="majorHAnsi" w:cstheme="majorHAnsi"/>
-                                      <w:color w:val="E7E6E6" w:themeColor="background2"/>
-                                      <w:szCs w:val="24"/>
-                                      <w:lang w:val="es-ES"/>
-                                    </w:rPr>
-                                    <w:t>López,Francisco</w:t>
-                                  </w:r>
-                                  <w:proofErr w:type="spellEnd"/>
                                   <w:r>
                                     <w:rPr>
                                       <w:rFonts w:asciiTheme="majorHAnsi" w:hAnsiTheme="majorHAnsi" w:cstheme="majorHAnsi"/>
@@ -1330,7 +1317,7 @@
           </mc:Choice>
           <mc:Fallback>
             <w:pict>
-              <v:group w14:anchorId="10553AA7" id="Group 6" o:spid="_x0000_s1026" style="position:absolute;margin-left:-3pt;margin-top:323pt;width:699.75pt;height:155.25pt;z-index:251636736;mso-width-relative:margin;mso-height-relative:margin" coordorigin="" coordsize="82962,19716" o:gfxdata="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">
+              <v:group w14:anchorId="22CBC977" id="Group 6" o:spid="_x0000_s1026" style="position:absolute;margin-left:-3pt;margin-top:323pt;width:699.75pt;height:155.25pt;z-index:251635712;mso-width-relative:margin;mso-height-relative:margin" coordorigin="" coordsize="82962,19716" o:gfxdata="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">
                 <v:shapetype id="_x0000_t202" coordsize="21600,21600" o:spt="202" path="m,l,21600r21600,l21600,xe">
                   <v:stroke joinstyle="miter"/>
                   <v:path gradientshapeok="t" o:connecttype="rect"/>
@@ -1604,7 +1591,6 @@
                               <w:t xml:space="preserve"> </w:t>
                             </w:r>
                             <w:proofErr w:type="spellStart"/>
-                            <w:proofErr w:type="gramStart"/>
                             <w:r>
                               <w:rPr>
                                 <w:rFonts w:asciiTheme="majorHAnsi" w:hAnsiTheme="majorHAnsi" w:cstheme="majorHAnsi"/>
@@ -1612,10 +1598,9 @@
                                 <w:szCs w:val="24"/>
                                 <w:lang w:val="es-ES"/>
                               </w:rPr>
-                              <w:t>Bernecki,Margarita</w:t>
+                              <w:t>Bernecki</w:t>
                             </w:r>
                             <w:proofErr w:type="spellEnd"/>
-                            <w:proofErr w:type="gramEnd"/>
                             <w:r>
                               <w:rPr>
                                 <w:rFonts w:asciiTheme="majorHAnsi" w:hAnsiTheme="majorHAnsi" w:cstheme="majorHAnsi"/>
@@ -1623,19 +1608,8 @@
                                 <w:szCs w:val="24"/>
                                 <w:lang w:val="es-ES"/>
                               </w:rPr>
-                              <w:t xml:space="preserve"> Manzano </w:t>
+                              <w:t>, Francisco</w:t>
                             </w:r>
-                            <w:proofErr w:type="spellStart"/>
-                            <w:r>
-                              <w:rPr>
-                                <w:rFonts w:asciiTheme="majorHAnsi" w:hAnsiTheme="majorHAnsi" w:cstheme="majorHAnsi"/>
-                                <w:color w:val="E7E6E6" w:themeColor="background2"/>
-                                <w:szCs w:val="24"/>
-                                <w:lang w:val="es-ES"/>
-                              </w:rPr>
-                              <w:t>López,Francisco</w:t>
-                            </w:r>
-                            <w:proofErr w:type="spellEnd"/>
                             <w:r>
                               <w:rPr>
                                 <w:rFonts w:asciiTheme="majorHAnsi" w:hAnsiTheme="majorHAnsi" w:cstheme="majorHAnsi"/>
@@ -1661,7 +1635,7 @@
         <w:br w:type="page"/>
       </w:r>
     </w:p>
-    <w:bookmarkStart w:id="2" w:name="_Toc528505783" w:displacedByCustomXml="next"/>
+    <w:bookmarkStart w:id="2" w:name="_Toc532132293" w:displacedByCustomXml="next"/>
     <w:sdt>
       <w:sdtPr>
         <w:rPr>
@@ -1703,7 +1677,7 @@
               <w:color w:val="auto"/>
               <w:sz w:val="22"/>
               <w:szCs w:val="22"/>
-              <w:lang w:val="es-ES" w:eastAsia="pl-PL"/>
+              <w:lang w:eastAsia="pl-PL"/>
             </w:rPr>
           </w:pPr>
           <w:r>
@@ -1717,9 +1691,8 @@
             <w:rPr>
               <w:b/>
               <w:bCs/>
-              <w:lang w:val="es-ES"/>
             </w:rPr>
-            <w:instrText xml:space="preserve"> TOC \o "1-1" \u </w:instrText>
+            <w:instrText xml:space="preserve"> TOC \o "1-1" \h \z \u </w:instrText>
           </w:r>
           <w:r>
             <w:rPr>
@@ -1728,39 +1701,67 @@
             </w:rPr>
             <w:fldChar w:fldCharType="separate"/>
           </w:r>
-          <w:r>
-            <w:rPr>
-              <w:lang w:val="es-ES"/>
-            </w:rPr>
-            <w:t>Índice de contenidos</w:t>
-          </w:r>
-          <w:r>
-            <w:rPr>
-              <w:lang w:val="es-ES"/>
-            </w:rPr>
-            <w:tab/>
-          </w:r>
-          <w:r>
-            <w:fldChar w:fldCharType="begin"/>
-          </w:r>
-          <w:r>
-            <w:rPr>
-              <w:lang w:val="es-ES"/>
-            </w:rPr>
-            <w:instrText xml:space="preserve"> PAGEREF _Toc528505783 \h </w:instrText>
-          </w:r>
-          <w:r>
-            <w:fldChar w:fldCharType="separate"/>
-          </w:r>
-          <w:r>
-            <w:rPr>
-              <w:lang w:val="es-ES"/>
-            </w:rPr>
-            <w:t>2</w:t>
-          </w:r>
-          <w:r>
-            <w:fldChar w:fldCharType="end"/>
-          </w:r>
+          <w:hyperlink w:anchor="_Toc532132294" w:history="1">
+            <w:r>
+              <w:rPr>
+                <w:rStyle w:val="Hyperlink"/>
+              </w:rPr>
+              <w:t>Creación del repositorio local</w:t>
+            </w:r>
+            <w:r>
+              <w:rPr>
+                <w:webHidden/>
+              </w:rPr>
+              <w:tab/>
+            </w:r>
+            <w:r>
+              <w:rPr>
+                <w:rFonts w:ascii="Encode Sans" w:hAnsi="Encode Sans"/>
+                <w:webHidden/>
+                <w:color w:val="37D1B4"/>
+              </w:rPr>
+              <w:fldChar w:fldCharType="begin"/>
+            </w:r>
+            <w:r>
+              <w:rPr>
+                <w:rFonts w:ascii="Encode Sans" w:hAnsi="Encode Sans"/>
+                <w:webHidden/>
+                <w:color w:val="37D1B4"/>
+              </w:rPr>
+              <w:instrText xml:space="preserve"> PAGEREF _Toc532132294 \h </w:instrText>
+            </w:r>
+            <w:r>
+              <w:rPr>
+                <w:rFonts w:ascii="Encode Sans" w:hAnsi="Encode Sans"/>
+                <w:webHidden/>
+                <w:color w:val="37D1B4"/>
+              </w:rPr>
+            </w:r>
+            <w:r>
+              <w:rPr>
+                <w:rFonts w:ascii="Encode Sans" w:hAnsi="Encode Sans"/>
+                <w:webHidden/>
+                <w:color w:val="37D1B4"/>
+              </w:rPr>
+              <w:fldChar w:fldCharType="separate"/>
+            </w:r>
+            <w:r>
+              <w:rPr>
+                <w:rFonts w:ascii="Encode Sans" w:hAnsi="Encode Sans"/>
+                <w:webHidden/>
+                <w:color w:val="37D1B4"/>
+              </w:rPr>
+              <w:t>3</w:t>
+            </w:r>
+            <w:r>
+              <w:rPr>
+                <w:rFonts w:ascii="Encode Sans" w:hAnsi="Encode Sans"/>
+                <w:webHidden/>
+                <w:color w:val="37D1B4"/>
+              </w:rPr>
+              <w:fldChar w:fldCharType="end"/>
+            </w:r>
+          </w:hyperlink>
         </w:p>
         <w:p>
           <w:pPr>
@@ -1773,27 +1774,67 @@
               <w:lang w:eastAsia="pl-PL"/>
             </w:rPr>
           </w:pPr>
-          <w:r>
-            <w:t>Conclusiones</w:t>
-          </w:r>
-          <w:r>
-            <w:tab/>
-          </w:r>
-          <w:r>
-            <w:fldChar w:fldCharType="begin"/>
-          </w:r>
-          <w:r>
-            <w:instrText xml:space="preserve"> PAGEREF _Toc528505784 \h </w:instrText>
-          </w:r>
-          <w:r>
-            <w:fldChar w:fldCharType="separate"/>
-          </w:r>
-          <w:r>
-            <w:t>4</w:t>
-          </w:r>
-          <w:r>
-            <w:fldChar w:fldCharType="end"/>
-          </w:r>
+          <w:hyperlink w:anchor="_Toc532132295" w:history="1">
+            <w:r>
+              <w:rPr>
+                <w:rStyle w:val="Hyperlink"/>
+              </w:rPr>
+              <w:t>Realizar algún cambio en el proyecto y añadirlo al repositorio local</w:t>
+            </w:r>
+            <w:r>
+              <w:rPr>
+                <w:webHidden/>
+              </w:rPr>
+              <w:tab/>
+            </w:r>
+            <w:r>
+              <w:rPr>
+                <w:rFonts w:ascii="Encode Sans" w:hAnsi="Encode Sans"/>
+                <w:webHidden/>
+                <w:color w:val="37D1B4"/>
+              </w:rPr>
+              <w:fldChar w:fldCharType="begin"/>
+            </w:r>
+            <w:r>
+              <w:rPr>
+                <w:rFonts w:ascii="Encode Sans" w:hAnsi="Encode Sans"/>
+                <w:webHidden/>
+                <w:color w:val="37D1B4"/>
+              </w:rPr>
+              <w:instrText xml:space="preserve"> PAGEREF _Toc532132295 \h </w:instrText>
+            </w:r>
+            <w:r>
+              <w:rPr>
+                <w:rFonts w:ascii="Encode Sans" w:hAnsi="Encode Sans"/>
+                <w:webHidden/>
+                <w:color w:val="37D1B4"/>
+              </w:rPr>
+            </w:r>
+            <w:r>
+              <w:rPr>
+                <w:rFonts w:ascii="Encode Sans" w:hAnsi="Encode Sans"/>
+                <w:webHidden/>
+                <w:color w:val="37D1B4"/>
+              </w:rPr>
+              <w:fldChar w:fldCharType="separate"/>
+            </w:r>
+            <w:r>
+              <w:rPr>
+                <w:rFonts w:ascii="Encode Sans" w:hAnsi="Encode Sans"/>
+                <w:webHidden/>
+                <w:color w:val="37D1B4"/>
+              </w:rPr>
+              <w:t>4</w:t>
+            </w:r>
+            <w:r>
+              <w:rPr>
+                <w:rFonts w:ascii="Encode Sans" w:hAnsi="Encode Sans"/>
+                <w:webHidden/>
+                <w:color w:val="37D1B4"/>
+              </w:rPr>
+              <w:fldChar w:fldCharType="end"/>
+            </w:r>
+          </w:hyperlink>
         </w:p>
         <w:p>
           <w:pPr>
@@ -1806,27 +1847,359 @@
               <w:lang w:eastAsia="pl-PL"/>
             </w:rPr>
           </w:pPr>
-          <w:r>
-            <w:t>Bibliografía</w:t>
-          </w:r>
-          <w:r>
-            <w:tab/>
-          </w:r>
-          <w:r>
-            <w:fldChar w:fldCharType="begin"/>
-          </w:r>
-          <w:r>
-            <w:instrText xml:space="preserve"> PAGEREF _Toc528505785 \h </w:instrText>
-          </w:r>
-          <w:r>
-            <w:fldChar w:fldCharType="separate"/>
-          </w:r>
-          <w:r>
-            <w:t>4</w:t>
-          </w:r>
-          <w:r>
-            <w:fldChar w:fldCharType="end"/>
-          </w:r>
+          <w:hyperlink w:anchor="_Toc532132296" w:history="1">
+            <w:r>
+              <w:rPr>
+                <w:rStyle w:val="Hyperlink"/>
+              </w:rPr>
+              <w:t>Subir los archivos al repositorio remoto</w:t>
+            </w:r>
+            <w:r>
+              <w:rPr>
+                <w:webHidden/>
+              </w:rPr>
+              <w:tab/>
+            </w:r>
+            <w:r>
+              <w:rPr>
+                <w:rFonts w:ascii="Encode Sans" w:hAnsi="Encode Sans"/>
+                <w:webHidden/>
+                <w:color w:val="37D1B4"/>
+              </w:rPr>
+              <w:fldChar w:fldCharType="begin"/>
+            </w:r>
+            <w:r>
+              <w:rPr>
+                <w:rFonts w:ascii="Encode Sans" w:hAnsi="Encode Sans"/>
+                <w:webHidden/>
+                <w:color w:val="37D1B4"/>
+              </w:rPr>
+              <w:instrText xml:space="preserve"> PAGEREF _Toc532132296 \h </w:instrText>
+            </w:r>
+            <w:r>
+              <w:rPr>
+                <w:rFonts w:ascii="Encode Sans" w:hAnsi="Encode Sans"/>
+                <w:webHidden/>
+                <w:color w:val="37D1B4"/>
+              </w:rPr>
+            </w:r>
+            <w:r>
+              <w:rPr>
+                <w:rFonts w:ascii="Encode Sans" w:hAnsi="Encode Sans"/>
+                <w:webHidden/>
+                <w:color w:val="37D1B4"/>
+              </w:rPr>
+              <w:fldChar w:fldCharType="separate"/>
+            </w:r>
+            <w:r>
+              <w:rPr>
+                <w:rFonts w:ascii="Encode Sans" w:hAnsi="Encode Sans"/>
+                <w:webHidden/>
+                <w:color w:val="37D1B4"/>
+              </w:rPr>
+              <w:t>6</w:t>
+            </w:r>
+            <w:r>
+              <w:rPr>
+                <w:rFonts w:ascii="Encode Sans" w:hAnsi="Encode Sans"/>
+                <w:webHidden/>
+                <w:color w:val="37D1B4"/>
+              </w:rPr>
+              <w:fldChar w:fldCharType="end"/>
+            </w:r>
+          </w:hyperlink>
+        </w:p>
+        <w:p>
+          <w:pPr>
+            <w:pStyle w:val="TOC1"/>
+            <w:rPr>
+              <w:rFonts w:asciiTheme="minorHAnsi" w:eastAsiaTheme="minorEastAsia" w:hAnsiTheme="minorHAnsi" w:cstheme="minorBidi"/>
+              <w:color w:val="auto"/>
+              <w:sz w:val="22"/>
+              <w:szCs w:val="22"/>
+              <w:lang w:eastAsia="pl-PL"/>
+            </w:rPr>
+          </w:pPr>
+          <w:hyperlink w:anchor="_Toc532132297" w:history="1">
+            <w:r>
+              <w:rPr>
+                <w:rStyle w:val="Hyperlink"/>
+              </w:rPr>
+              <w:t>Comprobar el estado del repositorio remoto</w:t>
+            </w:r>
+            <w:r>
+              <w:rPr>
+                <w:webHidden/>
+              </w:rPr>
+              <w:tab/>
+            </w:r>
+            <w:r>
+              <w:rPr>
+                <w:rFonts w:ascii="Encode Sans" w:hAnsi="Encode Sans"/>
+                <w:webHidden/>
+                <w:color w:val="37D1B4"/>
+              </w:rPr>
+              <w:fldChar w:fldCharType="begin"/>
+            </w:r>
+            <w:r>
+              <w:rPr>
+                <w:rFonts w:ascii="Encode Sans" w:hAnsi="Encode Sans"/>
+                <w:webHidden/>
+                <w:color w:val="37D1B4"/>
+              </w:rPr>
+              <w:instrText xml:space="preserve"> PAGEREF _Toc532132297 \h </w:instrText>
+            </w:r>
+            <w:r>
+              <w:rPr>
+                <w:rFonts w:ascii="Encode Sans" w:hAnsi="Encode Sans"/>
+                <w:webHidden/>
+                <w:color w:val="37D1B4"/>
+              </w:rPr>
+            </w:r>
+            <w:r>
+              <w:rPr>
+                <w:rFonts w:ascii="Encode Sans" w:hAnsi="Encode Sans"/>
+                <w:webHidden/>
+                <w:color w:val="37D1B4"/>
+              </w:rPr>
+              <w:fldChar w:fldCharType="separate"/>
+            </w:r>
+            <w:r>
+              <w:rPr>
+                <w:rFonts w:ascii="Encode Sans" w:hAnsi="Encode Sans"/>
+                <w:webHidden/>
+                <w:color w:val="37D1B4"/>
+              </w:rPr>
+              <w:t>7</w:t>
+            </w:r>
+            <w:r>
+              <w:rPr>
+                <w:rFonts w:ascii="Encode Sans" w:hAnsi="Encode Sans"/>
+                <w:webHidden/>
+                <w:color w:val="37D1B4"/>
+              </w:rPr>
+              <w:fldChar w:fldCharType="end"/>
+            </w:r>
+          </w:hyperlink>
+        </w:p>
+        <w:p>
+          <w:pPr>
+            <w:pStyle w:val="TOC1"/>
+            <w:rPr>
+              <w:rFonts w:asciiTheme="minorHAnsi" w:eastAsiaTheme="minorEastAsia" w:hAnsiTheme="minorHAnsi" w:cstheme="minorBidi"/>
+              <w:color w:val="auto"/>
+              <w:sz w:val="22"/>
+              <w:szCs w:val="22"/>
+              <w:lang w:eastAsia="pl-PL"/>
+            </w:rPr>
+          </w:pPr>
+          <w:hyperlink w:anchor="_Toc532132298" w:history="1">
+            <w:r>
+              <w:rPr>
+                <w:rStyle w:val="Hyperlink"/>
+              </w:rPr>
+              <w:t>Dar acceso a otros usuarios</w:t>
+            </w:r>
+            <w:r>
+              <w:rPr>
+                <w:webHidden/>
+              </w:rPr>
+              <w:tab/>
+            </w:r>
+            <w:r>
+              <w:rPr>
+                <w:rFonts w:ascii="Encode Sans" w:hAnsi="Encode Sans"/>
+                <w:webHidden/>
+                <w:color w:val="37D1B4"/>
+              </w:rPr>
+              <w:fldChar w:fldCharType="begin"/>
+            </w:r>
+            <w:r>
+              <w:rPr>
+                <w:rFonts w:ascii="Encode Sans" w:hAnsi="Encode Sans"/>
+                <w:webHidden/>
+                <w:color w:val="37D1B4"/>
+              </w:rPr>
+              <w:instrText xml:space="preserve"> PAGEREF _Toc532132298 \h </w:instrText>
+            </w:r>
+            <w:r>
+              <w:rPr>
+                <w:rFonts w:ascii="Encode Sans" w:hAnsi="Encode Sans"/>
+                <w:webHidden/>
+                <w:color w:val="37D1B4"/>
+              </w:rPr>
+            </w:r>
+            <w:r>
+              <w:rPr>
+                <w:rFonts w:ascii="Encode Sans" w:hAnsi="Encode Sans"/>
+                <w:webHidden/>
+                <w:color w:val="37D1B4"/>
+              </w:rPr>
+              <w:fldChar w:fldCharType="separate"/>
+            </w:r>
+            <w:r>
+              <w:rPr>
+                <w:rFonts w:ascii="Encode Sans" w:hAnsi="Encode Sans"/>
+                <w:webHidden/>
+                <w:color w:val="37D1B4"/>
+              </w:rPr>
+              <w:t>9</w:t>
+            </w:r>
+            <w:r>
+              <w:rPr>
+                <w:rFonts w:ascii="Encode Sans" w:hAnsi="Encode Sans"/>
+                <w:webHidden/>
+                <w:color w:val="37D1B4"/>
+              </w:rPr>
+              <w:fldChar w:fldCharType="end"/>
+            </w:r>
+          </w:hyperlink>
+        </w:p>
+        <w:p>
+          <w:pPr>
+            <w:pStyle w:val="TOC1"/>
+            <w:rPr>
+              <w:rFonts w:asciiTheme="minorHAnsi" w:eastAsiaTheme="minorEastAsia" w:hAnsiTheme="minorHAnsi" w:cstheme="minorBidi"/>
+              <w:color w:val="auto"/>
+              <w:sz w:val="22"/>
+              <w:szCs w:val="22"/>
+              <w:lang w:eastAsia="pl-PL"/>
+            </w:rPr>
+          </w:pPr>
+          <w:hyperlink w:anchor="_Toc532132299" w:history="1">
+            <w:r>
+              <w:rPr>
+                <w:rStyle w:val="Hyperlink"/>
+              </w:rPr>
+              <w:t>Conclusiones</w:t>
+            </w:r>
+            <w:r>
+              <w:rPr>
+                <w:webHidden/>
+              </w:rPr>
+              <w:tab/>
+            </w:r>
+            <w:r>
+              <w:rPr>
+                <w:rFonts w:ascii="Encode Sans" w:hAnsi="Encode Sans"/>
+                <w:webHidden/>
+                <w:color w:val="37D1B4"/>
+              </w:rPr>
+              <w:fldChar w:fldCharType="begin"/>
+            </w:r>
+            <w:r>
+              <w:rPr>
+                <w:rFonts w:ascii="Encode Sans" w:hAnsi="Encode Sans"/>
+                <w:webHidden/>
+                <w:color w:val="37D1B4"/>
+              </w:rPr>
+              <w:instrText xml:space="preserve"> PAGEREF _Toc532132299 \h </w:instrText>
+            </w:r>
+            <w:r>
+              <w:rPr>
+                <w:rFonts w:ascii="Encode Sans" w:hAnsi="Encode Sans"/>
+                <w:webHidden/>
+                <w:color w:val="37D1B4"/>
+              </w:rPr>
+            </w:r>
+            <w:r>
+              <w:rPr>
+                <w:rFonts w:ascii="Encode Sans" w:hAnsi="Encode Sans"/>
+                <w:webHidden/>
+                <w:color w:val="37D1B4"/>
+              </w:rPr>
+              <w:fldChar w:fldCharType="separate"/>
+            </w:r>
+            <w:r>
+              <w:rPr>
+                <w:rFonts w:ascii="Encode Sans" w:hAnsi="Encode Sans"/>
+                <w:webHidden/>
+                <w:color w:val="37D1B4"/>
+              </w:rPr>
+              <w:t>10</w:t>
+            </w:r>
+            <w:r>
+              <w:rPr>
+                <w:rFonts w:ascii="Encode Sans" w:hAnsi="Encode Sans"/>
+                <w:webHidden/>
+                <w:color w:val="37D1B4"/>
+              </w:rPr>
+              <w:fldChar w:fldCharType="end"/>
+            </w:r>
+          </w:hyperlink>
+        </w:p>
+        <w:p>
+          <w:pPr>
+            <w:pStyle w:val="TOC1"/>
+            <w:rPr>
+              <w:rFonts w:asciiTheme="minorHAnsi" w:eastAsiaTheme="minorEastAsia" w:hAnsiTheme="minorHAnsi" w:cstheme="minorBidi"/>
+              <w:color w:val="auto"/>
+              <w:sz w:val="22"/>
+              <w:szCs w:val="22"/>
+              <w:lang w:eastAsia="pl-PL"/>
+            </w:rPr>
+          </w:pPr>
+          <w:hyperlink w:anchor="_Toc532132300" w:history="1">
+            <w:r>
+              <w:rPr>
+                <w:rStyle w:val="Hyperlink"/>
+              </w:rPr>
+              <w:t>Enlaces</w:t>
+            </w:r>
+            <w:r>
+              <w:rPr>
+                <w:webHidden/>
+              </w:rPr>
+              <w:tab/>
+            </w:r>
+            <w:r>
+              <w:rPr>
+                <w:rFonts w:ascii="Encode Sans" w:hAnsi="Encode Sans"/>
+                <w:webHidden/>
+                <w:color w:val="37D1B4"/>
+              </w:rPr>
+              <w:fldChar w:fldCharType="begin"/>
+            </w:r>
+            <w:r>
+              <w:rPr>
+                <w:rFonts w:ascii="Encode Sans" w:hAnsi="Encode Sans"/>
+                <w:webHidden/>
+                <w:color w:val="37D1B4"/>
+              </w:rPr>
+              <w:instrText xml:space="preserve"> PAGEREF _Toc532132300 \h </w:instrText>
+            </w:r>
+            <w:r>
+              <w:rPr>
+                <w:rFonts w:ascii="Encode Sans" w:hAnsi="Encode Sans"/>
+                <w:webHidden/>
+                <w:color w:val="37D1B4"/>
+              </w:rPr>
+            </w:r>
+            <w:r>
+              <w:rPr>
+                <w:rFonts w:ascii="Encode Sans" w:hAnsi="Encode Sans"/>
+                <w:webHidden/>
+                <w:color w:val="37D1B4"/>
+              </w:rPr>
+              <w:fldChar w:fldCharType="separate"/>
+            </w:r>
+            <w:r>
+              <w:rPr>
+                <w:rFonts w:ascii="Encode Sans" w:hAnsi="Encode Sans"/>
+                <w:webHidden/>
+                <w:color w:val="37D1B4"/>
+              </w:rPr>
+              <w:t>10</w:t>
+            </w:r>
+            <w:r>
+              <w:rPr>
+                <w:rFonts w:ascii="Encode Sans" w:hAnsi="Encode Sans"/>
+                <w:webHidden/>
+                <w:color w:val="37D1B4"/>
+              </w:rPr>
+              <w:fldChar w:fldCharType="end"/>
+            </w:r>
+          </w:hyperlink>
         </w:p>
         <w:p>
           <w:pPr>
@@ -1861,11 +2234,14 @@
         </w:rPr>
         <w:br w:type="page"/>
       </w:r>
+      <w:bookmarkStart w:id="3" w:name="_GoBack"/>
+      <w:bookmarkEnd w:id="3"/>
     </w:p>
     <w:p>
       <w:pPr>
         <w:pStyle w:val="Heading1"/>
       </w:pPr>
+      <w:bookmarkStart w:id="4" w:name="_Toc532132294"/>
       <w:r>
         <w:rPr>
           <w:noProof/>
@@ -1874,7 +2250,7 @@
         </w:rPr>
         <w:lastRenderedPageBreak/>
         <w:drawing>
-          <wp:anchor distT="0" distB="0" distL="274320" distR="114300" simplePos="0" relativeHeight="251649024" behindDoc="0" locked="0" layoutInCell="1" allowOverlap="1">
+          <wp:anchor distT="0" distB="0" distL="274320" distR="114300" simplePos="0" relativeHeight="251648000" behindDoc="0" locked="0" layoutInCell="1" allowOverlap="1" wp14:anchorId="13003E4D" wp14:editId="4D0855C8">
             <wp:simplePos x="0" y="0"/>
             <wp:positionH relativeFrom="column">
               <wp:posOffset>4733291</wp:posOffset>
@@ -1938,6 +2314,7 @@
       <w:r>
         <w:t xml:space="preserve"> local</w:t>
       </w:r>
+      <w:bookmarkEnd w:id="4"/>
     </w:p>
     <w:p>
       <w:pPr>
@@ -1955,7 +2332,7 @@
           <w:lang w:val="es-ES"/>
         </w:rPr>
         <w:drawing>
-          <wp:anchor distT="0" distB="0" distL="274320" distR="114300" simplePos="0" relativeHeight="251650048" behindDoc="0" locked="0" layoutInCell="1" allowOverlap="1">
+          <wp:anchor distT="0" distB="0" distL="274320" distR="114300" simplePos="0" relativeHeight="251649024" behindDoc="0" locked="0" layoutInCell="1" allowOverlap="1" wp14:anchorId="5C0C5F52" wp14:editId="53CFB12C">
             <wp:simplePos x="0" y="0"/>
             <wp:positionH relativeFrom="column">
               <wp:posOffset>5095875</wp:posOffset>
@@ -2078,7 +2455,14 @@
           <w:szCs w:val="24"/>
           <w:lang w:val="es-ES"/>
         </w:rPr>
-        <w:t>dcha</w:t>
+        <w:t>dch</w:t>
+      </w:r>
+      <w:r>
+        <w:rPr>
+          <w:szCs w:val="24"/>
+          <w:lang w:val="es-ES"/>
+        </w:rPr>
+        <w:t>o</w:t>
       </w:r>
       <w:proofErr w:type="spellEnd"/>
       <w:r>
@@ -2183,7 +2567,7 @@
         <mc:AlternateContent>
           <mc:Choice Requires="wpg">
             <w:drawing>
-              <wp:anchor distT="0" distB="0" distL="114300" distR="114300" simplePos="0" relativeHeight="251654144" behindDoc="0" locked="0" layoutInCell="1" allowOverlap="1">
+              <wp:anchor distT="0" distB="0" distL="114300" distR="114300" simplePos="0" relativeHeight="251653120" behindDoc="0" locked="0" layoutInCell="1" allowOverlap="1" wp14:anchorId="5CF3D463" wp14:editId="61CCC4D1">
                 <wp:simplePos x="0" y="0"/>
                 <wp:positionH relativeFrom="column">
                   <wp:posOffset>6696075</wp:posOffset>
@@ -2286,7 +2670,7 @@
           </mc:Choice>
           <mc:Fallback>
             <w:pict>
-              <v:group w14:anchorId="1A6DE463" id="Group 15" o:spid="_x0000_s1026" style="position:absolute;margin-left:527.25pt;margin-top:.15pt;width:170.25pt;height:101.25pt;z-index:251654144" coordsize="21621,12858" o:gfxdata="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">
+              <v:group w14:anchorId="0F52B975" id="Group 15" o:spid="_x0000_s1026" style="position:absolute;margin-left:527.25pt;margin-top:.15pt;width:170.25pt;height:101.25pt;z-index:251653120" coordsize="21621,12858" o:gfxdata="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">
                 <v:shapetype id="_x0000_t75" coordsize="21600,21600" o:spt="75" o:preferrelative="t" path="m@4@5l@4@11@9@11@9@5xe" filled="f" stroked="f">
                   <v:stroke joinstyle="miter"/>
                   <v:formulas>
@@ -2322,7 +2706,7 @@
           <w:lang w:val="es-ES"/>
         </w:rPr>
         <w:drawing>
-          <wp:anchor distT="0" distB="0" distL="114300" distR="114300" simplePos="0" relativeHeight="251651072" behindDoc="0" locked="0" layoutInCell="1" allowOverlap="1">
+          <wp:anchor distT="0" distB="0" distL="114300" distR="114300" simplePos="0" relativeHeight="251650048" behindDoc="0" locked="0" layoutInCell="1" allowOverlap="1" wp14:anchorId="393A5321" wp14:editId="07A76BFB">
             <wp:simplePos x="0" y="0"/>
             <wp:positionH relativeFrom="column">
               <wp:posOffset>3719195</wp:posOffset>
@@ -2453,10 +2837,12 @@
       <w:pPr>
         <w:pStyle w:val="Heading1"/>
       </w:pPr>
+      <w:bookmarkStart w:id="5" w:name="_Toc532132295"/>
       <w:r>
         <w:lastRenderedPageBreak/>
         <w:t>Realizar algún cambio en el proyecto y añadirlo al repositorio local</w:t>
       </w:r>
+      <w:bookmarkEnd w:id="5"/>
     </w:p>
     <w:p>
       <w:pPr>
@@ -2476,7 +2862,7 @@
         <mc:AlternateContent>
           <mc:Choice Requires="wpg">
             <w:drawing>
-              <wp:anchor distT="0" distB="0" distL="114300" distR="114300" simplePos="0" relativeHeight="251661312" behindDoc="0" locked="0" layoutInCell="1" allowOverlap="1">
+              <wp:anchor distT="0" distB="0" distL="114300" distR="114300" simplePos="0" relativeHeight="251660288" behindDoc="0" locked="0" layoutInCell="1" allowOverlap="1" wp14:anchorId="776B53E4" wp14:editId="3CE63ECC">
                 <wp:simplePos x="0" y="0"/>
                 <wp:positionH relativeFrom="column">
                   <wp:posOffset>4295775</wp:posOffset>
@@ -2612,7 +2998,7 @@
           </mc:Choice>
           <mc:Fallback>
             <w:pict>
-              <v:group id="Group 26" o:spid="_x0000_s1029" style="position:absolute;margin-left:338.25pt;margin-top:42.9pt;width:118.65pt;height:74.25pt;z-index:251661312;mso-width-relative:margin;mso-height-relative:margin" coordorigin=",1328" coordsize="15068,9435" o:gfxdata="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">
+              <v:group w14:anchorId="776B53E4" id="Group 26" o:spid="_x0000_s1029" style="position:absolute;margin-left:338.25pt;margin-top:42.9pt;width:118.65pt;height:74.25pt;z-index:251660288;mso-width-relative:margin;mso-height-relative:margin" coordorigin=",1328" coordsize="15068,9435" o:gfxdata="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">
                 <v:shape id="Picture 17" o:spid="_x0000_s1030" type="#_x0000_t75" style="position:absolute;top:3048;width:14382;height:7715;visibility:visible;mso-wrap-style:square" o:gfxdata="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">
                   <v:imagedata r:id="rId14" o:title=""/>
                 </v:shape>
@@ -2662,7 +3048,7 @@
         <mc:AlternateContent>
           <mc:Choice Requires="wpg">
             <w:drawing>
-              <wp:anchor distT="0" distB="0" distL="114300" distR="114300" simplePos="0" relativeHeight="251670528" behindDoc="0" locked="0" layoutInCell="1" allowOverlap="1">
+              <wp:anchor distT="0" distB="0" distL="114300" distR="114300" simplePos="0" relativeHeight="251669504" behindDoc="0" locked="0" layoutInCell="1" allowOverlap="1" wp14:anchorId="0BE93389" wp14:editId="6803DDF1">
                 <wp:simplePos x="0" y="0"/>
                 <wp:positionH relativeFrom="column">
                   <wp:posOffset>5876925</wp:posOffset>
@@ -2851,7 +3237,7 @@
           </mc:Choice>
           <mc:Fallback>
             <w:pict>
-              <v:group id="Group 29" o:spid="_x0000_s1032" style="position:absolute;margin-left:462.75pt;margin-top:42.95pt;width:241.5pt;height:232.05pt;z-index:251670528;mso-width-relative:margin;mso-height-relative:margin" coordorigin=",-1905" coordsize="30671,29476" o:gfxdata="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">
+              <v:group w14:anchorId="0BE93389" id="Group 29" o:spid="_x0000_s1032" style="position:absolute;margin-left:462.75pt;margin-top:42.95pt;width:241.5pt;height:232.05pt;z-index:251669504;mso-width-relative:margin;mso-height-relative:margin" coordorigin=",-1905" coordsize="30671,29476" o:gfxdata="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">
                 <v:group id="Group 25" o:spid="_x0000_s1033" style="position:absolute;top:-1905;width:30671;height:29476" coordorigin="857,4194" coordsize="30663,29518" o:gfxdata="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">
                   <v:shape id="Picture 18" o:spid="_x0000_s1034" type="#_x0000_t75" style="position:absolute;left:857;top:6103;width:29718;height:27609;visibility:visible;mso-wrap-style:square" o:gfxdata="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">
                     <v:imagedata r:id="rId16" o:title=""/>
@@ -2915,7 +3301,7 @@
         <mc:AlternateContent>
           <mc:Choice Requires="wpg">
             <w:drawing>
-              <wp:anchor distT="0" distB="0" distL="114300" distR="114300" simplePos="0" relativeHeight="251668480" behindDoc="0" locked="0" layoutInCell="1" allowOverlap="1">
+              <wp:anchor distT="0" distB="0" distL="114300" distR="114300" simplePos="0" relativeHeight="251667456" behindDoc="0" locked="0" layoutInCell="1" allowOverlap="1" wp14:anchorId="79D6B358" wp14:editId="77664B7A">
                 <wp:simplePos x="0" y="0"/>
                 <wp:positionH relativeFrom="column">
                   <wp:posOffset>0</wp:posOffset>
@@ -3051,7 +3437,7 @@
           </mc:Choice>
           <mc:Fallback>
             <w:pict>
-              <v:group id="Group 27" o:spid="_x0000_s1037" style="position:absolute;left:0;text-align:left;margin-left:0;margin-top:116.25pt;width:452.9pt;height:118.1pt;z-index:251668480;mso-width-relative:margin;mso-height-relative:margin" coordsize="57550,14992" o:gfxdata="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">
+              <v:group w14:anchorId="79D6B358" id="Group 27" o:spid="_x0000_s1037" style="position:absolute;left:0;text-align:left;margin-left:0;margin-top:116.25pt;width:452.9pt;height:118.1pt;z-index:251667456;mso-width-relative:margin;mso-height-relative:margin" coordsize="57550,14992" o:gfxdata="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">
                 <v:shape id="Picture 22" o:spid="_x0000_s1038" type="#_x0000_t75" style="position:absolute;width:57327;height:14992;visibility:visible;mso-wrap-style:square" o:gfxdata="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">
                   <v:imagedata r:id="rId18" o:title=""/>
                 </v:shape>
@@ -3198,9 +3584,8 @@
           <w:color w:val="auto"/>
           <w:lang w:val="es-ES"/>
         </w:rPr>
-        <w:t>Click-dcha</w:t>
-      </w:r>
-      <w:proofErr w:type="spellEnd"/>
+        <w:t>Click-dch</w:t>
+      </w:r>
       <w:r>
         <w:rPr>
           <w:rStyle w:val="Emphasis"/>
@@ -3208,39 +3593,9 @@
           <w:color w:val="auto"/>
           <w:lang w:val="es-ES"/>
         </w:rPr>
-        <w:t xml:space="preserve"> sobre el nombre del proyecto y elegir opción</w:t>
-      </w:r>
-      <w:r>
-        <w:rPr>
-          <w:rStyle w:val="Emphasis"/>
-          <w:color w:val="auto"/>
-          <w:lang w:val="es-ES"/>
-        </w:rPr>
-        <w:t xml:space="preserve"> </w:t>
-      </w:r>
-      <w:r>
-        <w:rPr>
-          <w:rStyle w:val="Emphasis"/>
-          <w:lang w:val="es-ES"/>
-        </w:rPr>
-        <w:t>Git/</w:t>
-      </w:r>
-      <w:proofErr w:type="spellStart"/>
-      <w:r>
-        <w:rPr>
-          <w:rStyle w:val="Emphasis"/>
-          <w:lang w:val="es-ES"/>
-        </w:rPr>
-        <w:t>Add</w:t>
+        <w:t>o</w:t>
       </w:r>
       <w:proofErr w:type="spellEnd"/>
-      <w:r>
-        <w:rPr>
-          <w:rStyle w:val="Emphasis"/>
-          <w:lang w:val="es-ES"/>
-        </w:rPr>
-        <w:t xml:space="preserve">. </w:t>
-      </w:r>
       <w:r>
         <w:rPr>
           <w:rStyle w:val="Emphasis"/>
@@ -3248,9 +3603,39 @@
           <w:color w:val="auto"/>
           <w:lang w:val="es-ES"/>
         </w:rPr>
-        <w:t xml:space="preserve">La opción para más atrevidos es crear un atajo en ajustes de </w:t>
+        <w:t xml:space="preserve"> sobre el nombre del proyecto y elegir opción</w:t>
+      </w:r>
+      <w:r>
+        <w:rPr>
+          <w:rStyle w:val="Emphasis"/>
+          <w:color w:val="auto"/>
+          <w:lang w:val="es-ES"/>
+        </w:rPr>
+        <w:t xml:space="preserve"> </w:t>
+      </w:r>
+      <w:r>
+        <w:rPr>
+          <w:rStyle w:val="Emphasis"/>
+          <w:lang w:val="es-ES"/>
+        </w:rPr>
+        <w:t>Git/</w:t>
       </w:r>
       <w:proofErr w:type="spellStart"/>
+      <w:r>
+        <w:rPr>
+          <w:rStyle w:val="Emphasis"/>
+          <w:lang w:val="es-ES"/>
+        </w:rPr>
+        <w:t>Add</w:t>
+      </w:r>
+      <w:proofErr w:type="spellEnd"/>
+      <w:r>
+        <w:rPr>
+          <w:rStyle w:val="Emphasis"/>
+          <w:lang w:val="es-ES"/>
+        </w:rPr>
+        <w:t xml:space="preserve">. </w:t>
+      </w:r>
       <w:r>
         <w:rPr>
           <w:rStyle w:val="Emphasis"/>
@@ -3258,9 +3643,9 @@
           <w:color w:val="auto"/>
           <w:lang w:val="es-ES"/>
         </w:rPr>
-        <w:t>netbeans</w:t>
-      </w:r>
-      <w:proofErr w:type="spellEnd"/>
+        <w:t xml:space="preserve">La opción para más atrevidos es crear un atajo en ajustes de </w:t>
+      </w:r>
+      <w:proofErr w:type="spellStart"/>
       <w:r>
         <w:rPr>
           <w:rStyle w:val="Emphasis"/>
@@ -3268,11 +3653,22 @@
           <w:color w:val="auto"/>
           <w:lang w:val="es-ES"/>
         </w:rPr>
+        <w:t>netbeans</w:t>
+      </w:r>
+      <w:proofErr w:type="spellEnd"/>
+      <w:r>
+        <w:rPr>
+          <w:rStyle w:val="Emphasis"/>
+          <w:i w:val="0"/>
+          <w:color w:val="auto"/>
+          <w:lang w:val="es-ES"/>
+        </w:rPr>
         <w:t xml:space="preserve"> en </w:t>
       </w:r>
       <w:r>
         <w:rPr>
           <w:rStyle w:val="Emphasis"/>
+          <w:lang w:val="es-ES"/>
         </w:rPr>
         <w:t>Tools/</w:t>
       </w:r>
@@ -3280,6 +3676,7 @@
       <w:r>
         <w:rPr>
           <w:rStyle w:val="Emphasis"/>
+          <w:lang w:val="es-ES"/>
         </w:rPr>
         <w:t>Options</w:t>
       </w:r>
@@ -3287,6 +3684,7 @@
       <w:r>
         <w:rPr>
           <w:rStyle w:val="Emphasis"/>
+          <w:lang w:val="es-ES"/>
         </w:rPr>
         <w:t>/</w:t>
       </w:r>
@@ -3294,6 +3692,7 @@
       <w:r>
         <w:rPr>
           <w:rStyle w:val="Emphasis"/>
+          <w:lang w:val="es-ES"/>
         </w:rPr>
         <w:t>Keymap</w:t>
       </w:r>
@@ -3344,7 +3743,7 @@
         </w:rPr>
         <w:lastRenderedPageBreak/>
         <w:drawing>
-          <wp:anchor distT="0" distB="0" distL="114300" distR="114300" simplePos="0" relativeHeight="251671552" behindDoc="0" locked="0" layoutInCell="1" allowOverlap="1">
+          <wp:anchor distT="0" distB="0" distL="114300" distR="114300" simplePos="0" relativeHeight="251670528" behindDoc="0" locked="0" layoutInCell="1" allowOverlap="1" wp14:anchorId="3B706FEF" wp14:editId="2A6A7ADD">
             <wp:simplePos x="0" y="0"/>
             <wp:positionH relativeFrom="column">
               <wp:posOffset>1739265</wp:posOffset>
@@ -3530,13 +3929,14 @@
       <w:pPr>
         <w:pStyle w:val="Heading1"/>
       </w:pPr>
+      <w:bookmarkStart w:id="6" w:name="_Toc532132296"/>
       <w:r>
         <w:rPr>
           <w:noProof/>
         </w:rPr>
         <w:lastRenderedPageBreak/>
         <w:drawing>
-          <wp:anchor distT="0" distB="0" distL="114300" distR="114300" simplePos="0" relativeHeight="251672576" behindDoc="0" locked="0" layoutInCell="1" allowOverlap="1">
+          <wp:anchor distT="0" distB="0" distL="114300" distR="114300" simplePos="0" relativeHeight="251671552" behindDoc="0" locked="0" layoutInCell="1" allowOverlap="1" wp14:anchorId="5B765C32" wp14:editId="51F8275B">
             <wp:simplePos x="0" y="0"/>
             <wp:positionH relativeFrom="column">
               <wp:posOffset>7153275</wp:posOffset>
@@ -3598,6 +3998,7 @@
       <w:r>
         <w:t>Subir los archivos al repositorio remoto</w:t>
       </w:r>
+      <w:bookmarkEnd w:id="6"/>
     </w:p>
     <w:p>
       <w:pPr>
@@ -3615,7 +4016,7 @@
         <mc:AlternateContent>
           <mc:Choice Requires="wpg">
             <w:drawing>
-              <wp:anchor distT="0" distB="0" distL="114300" distR="114300" simplePos="0" relativeHeight="251676672" behindDoc="0" locked="0" layoutInCell="1" allowOverlap="1">
+              <wp:anchor distT="0" distB="0" distL="114300" distR="114300" simplePos="0" relativeHeight="251675648" behindDoc="0" locked="0" layoutInCell="1" allowOverlap="1" wp14:anchorId="55F583D9" wp14:editId="380ABB4E">
                 <wp:simplePos x="0" y="0"/>
                 <wp:positionH relativeFrom="column">
                   <wp:posOffset>4210050</wp:posOffset>
@@ -3759,7 +4160,7 @@
           </mc:Choice>
           <mc:Fallback>
             <w:pict>
-              <v:group w14:anchorId="12828E32" id="Group 325" o:spid="_x0000_s1026" style="position:absolute;margin-left:331.5pt;margin-top:54.95pt;width:366pt;height:266.75pt;z-index:251676672" coordsize="46482,33877" o:gfxdata="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">
+              <v:group w14:anchorId="7814C765" id="Group 325" o:spid="_x0000_s1026" style="position:absolute;margin-left:331.5pt;margin-top:54.95pt;width:366pt;height:266.75pt;z-index:251675648" coordsize="46482,33877" o:gfxdata="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">
                 <v:shape id="Picture 322" o:spid="_x0000_s1027" type="#_x0000_t75" style="position:absolute;left:1619;width:44863;height:33877;visibility:visible;mso-wrap-style:square" o:gfxdata="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">
                   <v:imagedata r:id="rId22" o:title="" cropleft="17605f"/>
                 </v:shape>
@@ -3815,6 +4216,7 @@
       <w:r>
         <w:rPr>
           <w:rStyle w:val="Emphasis"/>
+          <w:lang w:val="es-ES"/>
         </w:rPr>
         <w:t>Create</w:t>
       </w:r>
@@ -3822,6 +4224,7 @@
       <w:r>
         <w:rPr>
           <w:rStyle w:val="Emphasis"/>
+          <w:lang w:val="es-ES"/>
         </w:rPr>
         <w:t xml:space="preserve"> </w:t>
       </w:r>
@@ -3829,6 +4232,7 @@
       <w:r>
         <w:rPr>
           <w:rStyle w:val="Emphasis"/>
+          <w:lang w:val="es-ES"/>
         </w:rPr>
         <w:t>repository</w:t>
       </w:r>
@@ -3926,7 +4330,13 @@
         <w:rPr>
           <w:lang w:val="es-ES"/>
         </w:rPr>
-        <w:t>Click-dcha</w:t>
+        <w:t>Click-dch</w:t>
+      </w:r>
+      <w:r>
+        <w:rPr>
+          <w:lang w:val="es-ES"/>
+        </w:rPr>
+        <w:t>o</w:t>
       </w:r>
       <w:proofErr w:type="spellEnd"/>
       <w:r>
@@ -4002,7 +4412,7 @@
           <w:lang w:val="es-ES"/>
         </w:rPr>
         <w:drawing>
-          <wp:anchor distT="0" distB="0" distL="114300" distR="114300" simplePos="0" relativeHeight="251677696" behindDoc="0" locked="0" layoutInCell="1" allowOverlap="1">
+          <wp:anchor distT="0" distB="0" distL="114300" distR="114300" simplePos="0" relativeHeight="251676672" behindDoc="0" locked="0" layoutInCell="1" allowOverlap="1" wp14:anchorId="16035F06" wp14:editId="0EC072BC">
             <wp:simplePos x="0" y="0"/>
             <wp:positionH relativeFrom="column">
               <wp:posOffset>0</wp:posOffset>
@@ -4176,13 +4586,14 @@
       <w:pPr>
         <w:pStyle w:val="Heading1"/>
       </w:pPr>
+      <w:bookmarkStart w:id="7" w:name="_Toc532132297"/>
       <w:r>
         <w:rPr>
           <w:noProof/>
         </w:rPr>
         <w:lastRenderedPageBreak/>
         <w:drawing>
-          <wp:anchor distT="0" distB="0" distL="114300" distR="114300" simplePos="0" relativeHeight="251678720" behindDoc="0" locked="0" layoutInCell="1" allowOverlap="1">
+          <wp:anchor distT="0" distB="0" distL="114300" distR="114300" simplePos="0" relativeHeight="251677696" behindDoc="0" locked="0" layoutInCell="1" allowOverlap="1" wp14:anchorId="19DF70F8" wp14:editId="07FE5025">
             <wp:simplePos x="0" y="0"/>
             <wp:positionH relativeFrom="column">
               <wp:posOffset>8067675</wp:posOffset>
@@ -4237,6 +4648,7 @@
       <w:r>
         <w:t>Comprobar el estado del repositorio remoto</w:t>
       </w:r>
+      <w:bookmarkEnd w:id="7"/>
     </w:p>
     <w:p>
       <w:pPr>
@@ -4254,7 +4666,7 @@
         <mc:AlternateContent>
           <mc:Choice Requires="wpg">
             <w:drawing>
-              <wp:anchor distT="0" distB="182880" distL="114300" distR="114300" simplePos="0" relativeHeight="251681792" behindDoc="0" locked="0" layoutInCell="1" allowOverlap="1">
+              <wp:anchor distT="0" distB="182880" distL="114300" distR="114300" simplePos="0" relativeHeight="251680768" behindDoc="0" locked="0" layoutInCell="1" allowOverlap="1" wp14:anchorId="31A0F727" wp14:editId="4255579C">
                 <wp:simplePos x="0" y="0"/>
                 <wp:positionH relativeFrom="column">
                   <wp:posOffset>0</wp:posOffset>
@@ -4370,7 +4782,7 @@
           </mc:Choice>
           <mc:Fallback>
             <w:pict>
-              <v:group w14:anchorId="198A844E" id="Group 331" o:spid="_x0000_s1026" style="position:absolute;margin-left:0;margin-top:68.45pt;width:682.55pt;height:177.1pt;z-index:251681792;mso-wrap-distance-bottom:14.4pt;mso-width-relative:margin;mso-height-relative:margin" coordsize="90582,23139" o:gfxdata="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">
+              <v:group w14:anchorId="773A6358" id="Group 331" o:spid="_x0000_s1026" style="position:absolute;margin-left:0;margin-top:68.45pt;width:682.55pt;height:177.1pt;z-index:251680768;mso-wrap-distance-bottom:14.4pt;mso-width-relative:margin;mso-height-relative:margin" coordsize="90582,23139" o:gfxdata="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">
                 <v:shape id="Picture 329" o:spid="_x0000_s1027" type="#_x0000_t75" style="position:absolute;width:88633;height:23139;visibility:visible;mso-wrap-style:square" o:gfxdata="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">
                   <v:imagedata r:id="rId26" o:title=""/>
                 </v:shape>
@@ -4453,75 +4865,21 @@
       </w:pPr>
       <w:r>
         <w:rPr>
+          <w:noProof/>
           <w:lang w:val="es-ES"/>
         </w:rPr>
         <w:lastRenderedPageBreak/>
-        <w:t xml:space="preserve">Nos sale el historial de </w:t>
-      </w:r>
-      <w:proofErr w:type="spellStart"/>
-      <w:r>
-        <w:rPr>
-          <w:lang w:val="es-ES"/>
-        </w:rPr>
-        <w:t>commits</w:t>
-      </w:r>
-      <w:proofErr w:type="spellEnd"/>
-      <w:r>
-        <w:rPr>
-          <w:lang w:val="es-ES"/>
-        </w:rPr>
-        <w:t xml:space="preserve"> hechos por todos. Podemos ver identificadores de cada uno, pulsando al </w:t>
-      </w:r>
-      <w:r>
-        <w:rPr>
-          <w:lang w:val="es-ES"/>
-        </w:rPr>
-        <w:t>&lt;</w:t>
-      </w:r>
-      <w:r>
-        <w:rPr>
-          <w:lang w:val="es-ES"/>
-        </w:rPr>
-        <w:t xml:space="preserve">&gt; podemos ver el estado de repositorio en aquel momento cuando se realizó el </w:t>
-      </w:r>
-      <w:proofErr w:type="spellStart"/>
-      <w:r>
-        <w:rPr>
-          <w:lang w:val="es-ES"/>
-        </w:rPr>
-        <w:t>commit</w:t>
-      </w:r>
-      <w:proofErr w:type="spellEnd"/>
-      <w:r>
-        <w:rPr>
-          <w:lang w:val="es-ES"/>
-        </w:rPr>
-        <w:t>. Y pulsando al ícono de agenda podemos ver los cambios que se ha introducido archivo por archivo.</w:t>
-      </w:r>
-    </w:p>
-    <w:p>
-      <w:pPr>
-        <w:spacing w:line="360" w:lineRule="auto"/>
-        <w:rPr>
-          <w:lang w:val="es-ES"/>
-        </w:rPr>
-      </w:pPr>
-      <w:r>
-        <w:rPr>
-          <w:noProof/>
-          <w:lang w:val="es-ES"/>
-        </w:rPr>
         <w:drawing>
-          <wp:anchor distT="0" distB="0" distL="114300" distR="114300" simplePos="0" relativeHeight="251682816" behindDoc="0" locked="0" layoutInCell="1" allowOverlap="1">
+          <wp:anchor distT="0" distB="0" distL="114300" distR="114300" simplePos="0" relativeHeight="251691008" behindDoc="0" locked="0" layoutInCell="1" allowOverlap="1" wp14:anchorId="63F989C0" wp14:editId="5F0ED00A">
             <wp:simplePos x="0" y="0"/>
             <wp:positionH relativeFrom="column">
-              <wp:posOffset>0</wp:posOffset>
+              <wp:posOffset>1598212</wp:posOffset>
             </wp:positionH>
             <wp:positionV relativeFrom="paragraph">
-              <wp:posOffset>1905</wp:posOffset>
+              <wp:posOffset>840105</wp:posOffset>
             </wp:positionV>
-            <wp:extent cx="8863330" cy="2927350"/>
-            <wp:effectExtent l="0" t="0" r="0" b="6350"/>
+            <wp:extent cx="5200015" cy="1717040"/>
+            <wp:effectExtent l="0" t="0" r="635" b="0"/>
             <wp:wrapSquare wrapText="bothSides"/>
             <wp:docPr id="333" name="Picture 333"/>
             <wp:cNvGraphicFramePr>
@@ -4549,7 +4907,7 @@
                   <pic:spPr>
                     <a:xfrm>
                       <a:off x="0" y="0"/>
-                      <a:ext cx="8863330" cy="2927350"/>
+                      <a:ext cx="5200015" cy="1717040"/>
                     </a:xfrm>
                     <a:prstGeom prst="rect">
                       <a:avLst/>
@@ -4558,8 +4916,361 @@
                 </pic:pic>
               </a:graphicData>
             </a:graphic>
+            <wp14:sizeRelH relativeFrom="margin">
+              <wp14:pctWidth>0</wp14:pctWidth>
+            </wp14:sizeRelH>
+            <wp14:sizeRelV relativeFrom="margin">
+              <wp14:pctHeight>0</wp14:pctHeight>
+            </wp14:sizeRelV>
           </wp:anchor>
         </w:drawing>
+      </w:r>
+      <w:r>
+        <w:rPr>
+          <w:lang w:val="es-ES"/>
+        </w:rPr>
+        <w:t xml:space="preserve">Nos sale el historial de </w:t>
+      </w:r>
+      <w:proofErr w:type="spellStart"/>
+      <w:r>
+        <w:rPr>
+          <w:lang w:val="es-ES"/>
+        </w:rPr>
+        <w:t>commits</w:t>
+      </w:r>
+      <w:proofErr w:type="spellEnd"/>
+      <w:r>
+        <w:rPr>
+          <w:lang w:val="es-ES"/>
+        </w:rPr>
+        <w:t xml:space="preserve"> hechos por todos. Podemos ver identificadores de cada uno, pulsando al </w:t>
+      </w:r>
+      <w:r>
+        <w:rPr>
+          <w:lang w:val="es-ES"/>
+        </w:rPr>
+        <w:t>&lt;</w:t>
+      </w:r>
+      <w:r>
+        <w:rPr>
+          <w:lang w:val="es-ES"/>
+        </w:rPr>
+        <w:t xml:space="preserve">&gt; podemos ver el estado de repositorio en aquel momento cuando se realizó el </w:t>
+      </w:r>
+      <w:proofErr w:type="spellStart"/>
+      <w:r>
+        <w:rPr>
+          <w:lang w:val="es-ES"/>
+        </w:rPr>
+        <w:t>commit</w:t>
+      </w:r>
+      <w:proofErr w:type="spellEnd"/>
+      <w:r>
+        <w:rPr>
+          <w:lang w:val="es-ES"/>
+        </w:rPr>
+        <w:t>. Y pulsando al ícono de agenda podemos ver los cambios que se ha introducido archivo por archivo.</w:t>
+      </w:r>
+      <w:r>
+        <w:rPr>
+          <w:lang w:val="es-ES"/>
+        </w:rPr>
+        <w:t xml:space="preserve"> Pulsando en el </w:t>
+      </w:r>
+      <w:proofErr w:type="spellStart"/>
+      <w:r>
+        <w:rPr>
+          <w:lang w:val="es-ES"/>
+        </w:rPr>
+        <w:t>commit</w:t>
+      </w:r>
+      <w:proofErr w:type="spellEnd"/>
+      <w:r>
+        <w:rPr>
+          <w:lang w:val="es-ES"/>
+        </w:rPr>
+        <w:t xml:space="preserve"> podemos ver los cambios introducidos en archivos.</w:t>
+      </w:r>
+    </w:p>
+    <w:p>
+      <w:pPr>
+        <w:spacing w:line="360" w:lineRule="auto"/>
+        <w:rPr>
+          <w:lang w:val="es-ES"/>
+        </w:rPr>
+      </w:pPr>
+      <w:r>
+        <w:rPr>
+          <w:noProof/>
+        </w:rPr>
+        <mc:AlternateContent>
+          <mc:Choice Requires="wpg">
+            <w:drawing>
+              <wp:anchor distT="0" distB="0" distL="114300" distR="114300" simplePos="0" relativeHeight="251695104" behindDoc="0" locked="0" layoutInCell="1" allowOverlap="1" wp14:anchorId="547002B5" wp14:editId="578A4C6D">
+                <wp:simplePos x="0" y="0"/>
+                <wp:positionH relativeFrom="column">
+                  <wp:posOffset>71562</wp:posOffset>
+                </wp:positionH>
+                <wp:positionV relativeFrom="paragraph">
+                  <wp:posOffset>251515</wp:posOffset>
+                </wp:positionV>
+                <wp:extent cx="3355632" cy="1582377"/>
+                <wp:effectExtent l="57150" t="0" r="92710" b="75565"/>
+                <wp:wrapNone/>
+                <wp:docPr id="340" name="Group 340"/>
+                <wp:cNvGraphicFramePr/>
+                <a:graphic xmlns:a="http://schemas.openxmlformats.org/drawingml/2006/main">
+                  <a:graphicData uri="http://schemas.microsoft.com/office/word/2010/wordprocessingGroup">
+                    <wpg:wgp>
+                      <wpg:cNvGrpSpPr/>
+                      <wpg:grpSpPr>
+                        <a:xfrm>
+                          <a:off x="0" y="0"/>
+                          <a:ext cx="3355632" cy="1582377"/>
+                          <a:chOff x="-160988" y="-155026"/>
+                          <a:chExt cx="3355905" cy="1582821"/>
+                        </a:xfrm>
+                        <a:solidFill>
+                          <a:srgbClr val="37D1B4"/>
+                        </a:solidFill>
+                      </wpg:grpSpPr>
+                      <wps:wsp>
+                        <wps:cNvPr id="339" name="Oval 339"/>
+                        <wps:cNvSpPr/>
+                        <wps:spPr>
+                          <a:xfrm rot="21232996">
+                            <a:off x="924863" y="11649"/>
+                            <a:ext cx="2270054" cy="652721"/>
+                          </a:xfrm>
+                          <a:prstGeom prst="ellipse">
+                            <a:avLst/>
+                          </a:prstGeom>
+                          <a:gradFill>
+                            <a:gsLst>
+                              <a:gs pos="0">
+                                <a:srgbClr val="37D1B4">
+                                  <a:alpha val="2000"/>
+                                </a:srgbClr>
+                              </a:gs>
+                              <a:gs pos="56000">
+                                <a:srgbClr val="37D1B4"/>
+                              </a:gs>
+                            </a:gsLst>
+                            <a:lin ang="0" scaled="1"/>
+                          </a:gradFill>
+                          <a:ln w="25400">
+                            <a:gradFill flip="none" rotWithShape="1">
+                              <a:gsLst>
+                                <a:gs pos="0">
+                                  <a:schemeClr val="accent1">
+                                    <a:lumMod val="5000"/>
+                                    <a:lumOff val="95000"/>
+                                    <a:alpha val="0"/>
+                                  </a:schemeClr>
+                                </a:gs>
+                                <a:gs pos="100000">
+                                  <a:srgbClr val="37D1B4"/>
+                                </a:gs>
+                              </a:gsLst>
+                              <a:lin ang="0" scaled="1"/>
+                              <a:tileRect/>
+                            </a:gradFill>
+                          </a:ln>
+                          <a:effectLst/>
+                          <a:scene3d>
+                            <a:camera prst="orthographicFront">
+                              <a:rot lat="0" lon="0" rev="0"/>
+                            </a:camera>
+                            <a:lightRig rig="chilly" dir="t">
+                              <a:rot lat="0" lon="0" rev="18480000"/>
+                            </a:lightRig>
+                          </a:scene3d>
+                          <a:sp3d prstMaterial="clear">
+                            <a:bevelT h="63500"/>
+                          </a:sp3d>
+                        </wps:spPr>
+                        <wps:style>
+                          <a:lnRef idx="2">
+                            <a:schemeClr val="accent1">
+                              <a:shade val="50000"/>
+                            </a:schemeClr>
+                          </a:lnRef>
+                          <a:fillRef idx="1">
+                            <a:schemeClr val="accent1"/>
+                          </a:fillRef>
+                          <a:effectRef idx="0">
+                            <a:schemeClr val="accent1"/>
+                          </a:effectRef>
+                          <a:fontRef idx="minor">
+                            <a:schemeClr val="lt1"/>
+                          </a:fontRef>
+                        </wps:style>
+                        <wps:bodyPr rot="0" spcFirstLastPara="0" vertOverflow="overflow" horzOverflow="overflow" vert="horz" wrap="square" lIns="91440" tIns="45720" rIns="91440" bIns="45720" numCol="1" spcCol="0" rtlCol="0" fromWordArt="0" anchor="ctr" anchorCtr="0" forceAA="0" compatLnSpc="1">
+                          <a:prstTxWarp prst="textNoShape">
+                            <a:avLst/>
+                          </a:prstTxWarp>
+                          <a:noAutofit/>
+                        </wps:bodyPr>
+                      </wps:wsp>
+                      <wps:wsp>
+                        <wps:cNvPr id="332" name="Arrow: Curved Right 332"/>
+                        <wps:cNvSpPr/>
+                        <wps:spPr>
+                          <a:xfrm rot="1691054">
+                            <a:off x="-160988" y="-155026"/>
+                            <a:ext cx="1390514" cy="1582821"/>
+                          </a:xfrm>
+                          <a:prstGeom prst="curvedRightArrow">
+                            <a:avLst/>
+                          </a:prstGeom>
+                          <a:gradFill flip="none" rotWithShape="1">
+                            <a:gsLst>
+                              <a:gs pos="0">
+                                <a:srgbClr val="37D1B4">
+                                  <a:alpha val="0"/>
+                                </a:srgbClr>
+                              </a:gs>
+                              <a:gs pos="73000">
+                                <a:srgbClr val="37D1B4"/>
+                              </a:gs>
+                              <a:gs pos="46000">
+                                <a:srgbClr val="37D1B4"/>
+                              </a:gs>
+                            </a:gsLst>
+                            <a:lin ang="8100000" scaled="1"/>
+                            <a:tileRect/>
+                          </a:gradFill>
+                          <a:ln>
+                            <a:gradFill flip="none" rotWithShape="1">
+                              <a:gsLst>
+                                <a:gs pos="0">
+                                  <a:srgbClr val="37D1B4">
+                                    <a:alpha val="0"/>
+                                  </a:srgbClr>
+                                </a:gs>
+                                <a:gs pos="100000">
+                                  <a:srgbClr val="239983"/>
+                                </a:gs>
+                              </a:gsLst>
+                              <a:lin ang="8100000" scaled="1"/>
+                              <a:tileRect/>
+                            </a:gradFill>
+                          </a:ln>
+                          <a:scene3d>
+                            <a:camera prst="perspectiveBelow"/>
+                            <a:lightRig rig="threePt" dir="t"/>
+                          </a:scene3d>
+                        </wps:spPr>
+                        <wps:style>
+                          <a:lnRef idx="2">
+                            <a:schemeClr val="accent1">
+                              <a:shade val="50000"/>
+                            </a:schemeClr>
+                          </a:lnRef>
+                          <a:fillRef idx="1">
+                            <a:schemeClr val="accent1"/>
+                          </a:fillRef>
+                          <a:effectRef idx="0">
+                            <a:schemeClr val="accent1"/>
+                          </a:effectRef>
+                          <a:fontRef idx="minor">
+                            <a:schemeClr val="lt1"/>
+                          </a:fontRef>
+                        </wps:style>
+                        <wps:bodyPr rot="0" spcFirstLastPara="0" vertOverflow="overflow" horzOverflow="overflow" vert="horz" wrap="square" lIns="91440" tIns="45720" rIns="91440" bIns="45720" numCol="1" spcCol="0" rtlCol="0" fromWordArt="0" anchor="ctr" anchorCtr="0" forceAA="0" compatLnSpc="1">
+                          <a:prstTxWarp prst="textNoShape">
+                            <a:avLst/>
+                          </a:prstTxWarp>
+                          <a:noAutofit/>
+                        </wps:bodyPr>
+                      </wps:wsp>
+                    </wpg:wgp>
+                  </a:graphicData>
+                </a:graphic>
+                <wp14:sizeRelH relativeFrom="margin">
+                  <wp14:pctWidth>0</wp14:pctWidth>
+                </wp14:sizeRelH>
+                <wp14:sizeRelV relativeFrom="margin">
+                  <wp14:pctHeight>0</wp14:pctHeight>
+                </wp14:sizeRelV>
+              </wp:anchor>
+            </w:drawing>
+          </mc:Choice>
+          <mc:Fallback>
+            <w:pict>
+              <v:group w14:anchorId="16DC0DF3" id="Group 340" o:spid="_x0000_s1026" style="position:absolute;margin-left:5.65pt;margin-top:19.8pt;width:264.2pt;height:124.6pt;z-index:251695104;mso-width-relative:margin;mso-height-relative:margin" coordorigin="-1609,-1550" coordsize="33559,15828" o:gfxdata="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">
+                <v:oval id="Oval 339" o:spid="_x0000_s1027" style="position:absolute;left:9248;top:116;width:22701;height:6527;rotation:-400866fd;visibility:visible;mso-wrap-style:square;v-text-anchor:middle" o:gfxdata="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" fillcolor="#37d1b4" strokeweight="2pt">
+                  <v:fill color2="#37d1b4" o:opacity2="1310f" angle="90" colors="0 #37d1b4;36700f #37d1b4" focus="100%" type="gradient"/>
+                  <v:stroke joinstyle="miter"/>
+                </v:oval>
+                <v:shapetype id="_x0000_t102" coordsize="21600,21600" o:spt="102" adj="12960,19440,14400" path="ar,0@23@3@22,,0@4,0@15@23@1,0@7@2@13l@2@14@22@8@2@12wa,0@23@3@2@11@26@17,0@15@23@1@26@17@22@15xear,0@23@3,0@4@26@17nfe">
+                  <v:stroke joinstyle="miter"/>
+                  <v:formulas>
+                    <v:f eqn="val #0"/>
+                    <v:f eqn="val #1"/>
+                    <v:f eqn="val #2"/>
+                    <v:f eqn="sum #0 width #1"/>
+                    <v:f eqn="prod @3 1 2"/>
+                    <v:f eqn="sum #1 #1 width"/>
+                    <v:f eqn="sum @5 #1 #0"/>
+                    <v:f eqn="prod @6 1 2"/>
+                    <v:f eqn="mid width #0"/>
+                    <v:f eqn="sum height 0 #2"/>
+                    <v:f eqn="ellipse @9 height @4"/>
+                    <v:f eqn="sum @4 @10 0"/>
+                    <v:f eqn="sum @11 #1 width"/>
+                    <v:f eqn="sum @7 @10 0"/>
+                    <v:f eqn="sum @12 width #0"/>
+                    <v:f eqn="sum @5 0 #0"/>
+                    <v:f eqn="prod @15 1 2"/>
+                    <v:f eqn="mid @4 @7"/>
+                    <v:f eqn="sum #0 #1 width"/>
+                    <v:f eqn="prod @18 1 2"/>
+                    <v:f eqn="sum @17 0 @19"/>
+                    <v:f eqn="val width"/>
+                    <v:f eqn="val height"/>
+                    <v:f eqn="prod height 2 1"/>
+                    <v:f eqn="sum @17 0 @4"/>
+                    <v:f eqn="ellipse @24 @4 height"/>
+                    <v:f eqn="sum height 0 @25"/>
+                    <v:f eqn="sum @8 128 0"/>
+                    <v:f eqn="prod @5 1 2"/>
+                    <v:f eqn="sum @5 0 128"/>
+                    <v:f eqn="sum #0 @17 @12"/>
+                    <v:f eqn="ellipse @20 @4 height"/>
+                    <v:f eqn="sum width 0 #0"/>
+                    <v:f eqn="prod @32 1 2"/>
+                    <v:f eqn="prod height height 1"/>
+                    <v:f eqn="prod @9 @9 1"/>
+                    <v:f eqn="sum @34 0 @35"/>
+                    <v:f eqn="sqrt @36"/>
+                    <v:f eqn="sum @37 height 0"/>
+                    <v:f eqn="prod width height @38"/>
+                    <v:f eqn="sum @39 64 0"/>
+                    <v:f eqn="prod #0 1 2"/>
+                    <v:f eqn="ellipse @33 @41 height"/>
+                    <v:f eqn="sum height 0 @42"/>
+                    <v:f eqn="sum @43 64 0"/>
+                    <v:f eqn="prod @4 1 2"/>
+                    <v:f eqn="sum #1 0 @45"/>
+                    <v:f eqn="prod height 4390 32768"/>
+                    <v:f eqn="prod height 28378 32768"/>
+                  </v:formulas>
+                  <v:path o:extrusionok="f" o:connecttype="custom" o:connectlocs="0,@17;@2,@14;@22,@8;@2,@12;@22,@16" o:connectangles="180,90,0,0,0" textboxrect="@47,@45,@48,@46"/>
+                  <v:handles>
+                    <v:h position="bottomRight,#0" yrange="@40,@29"/>
+                    <v:h position="bottomRight,#1" yrange="@27,@21"/>
+                    <v:h position="#2,bottomRight" xrange="@44,@22"/>
+                  </v:handles>
+                  <o:complex v:ext="view"/>
+                </v:shapetype>
+                <v:shape id="Arrow: Curved Right 332" o:spid="_x0000_s1028" type="#_x0000_t102" style="position:absolute;left:-1609;top:-1550;width:13904;height:15827;rotation:1847082fd;visibility:visible;mso-wrap-style:square;v-text-anchor:middle" o:gfxdata="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" adj="12112,19228,16200" fillcolor="#37d1b4" strokeweight="1pt">
+                  <v:fill color2="#37d1b4" o:opacity2="0" rotate="t" angle="315" focus="46%" type="gradient"/>
+                </v:shape>
+              </v:group>
+            </w:pict>
+          </mc:Fallback>
+        </mc:AlternateContent>
       </w:r>
     </w:p>
     <w:p>
@@ -4567,12 +5278,74 @@
         <w:pStyle w:val="Heading1"/>
       </w:pPr>
       <w:r>
+        <w:rPr>
+          <w:noProof/>
+        </w:rPr>
+        <w:drawing>
+          <wp:anchor distT="0" distB="0" distL="114300" distR="114300" simplePos="0" relativeHeight="251689984" behindDoc="0" locked="0" layoutInCell="1" allowOverlap="1" wp14:anchorId="52A6B652" wp14:editId="7FC4BF42">
+            <wp:simplePos x="0" y="0"/>
+            <wp:positionH relativeFrom="column">
+              <wp:posOffset>1129086</wp:posOffset>
+            </wp:positionH>
+            <wp:positionV relativeFrom="paragraph">
+              <wp:posOffset>1299927</wp:posOffset>
+            </wp:positionV>
+            <wp:extent cx="6153785" cy="2754630"/>
+            <wp:effectExtent l="0" t="0" r="0" b="7620"/>
+            <wp:wrapSquare wrapText="bothSides"/>
+            <wp:docPr id="20" name="Picture 20"/>
+            <wp:cNvGraphicFramePr>
+              <a:graphicFrameLocks xmlns:a="http://schemas.openxmlformats.org/drawingml/2006/main" noChangeAspect="1"/>
+            </wp:cNvGraphicFramePr>
+            <a:graphic xmlns:a="http://schemas.openxmlformats.org/drawingml/2006/main">
+              <a:graphicData uri="http://schemas.openxmlformats.org/drawingml/2006/picture">
+                <pic:pic xmlns:pic="http://schemas.openxmlformats.org/drawingml/2006/picture">
+                  <pic:nvPicPr>
+                    <pic:cNvPr id="20" name="cambios.jpg"/>
+                    <pic:cNvPicPr/>
+                  </pic:nvPicPr>
+                  <pic:blipFill>
+                    <a:blip r:embed="rId28">
+                      <a:extLst>
+                        <a:ext uri="{28A0092B-C50C-407E-A947-70E740481C1C}">
+                          <a14:useLocalDpi xmlns:a14="http://schemas.microsoft.com/office/drawing/2010/main" val="0"/>
+                        </a:ext>
+                      </a:extLst>
+                    </a:blip>
+                    <a:stretch>
+                      <a:fillRect/>
+                    </a:stretch>
+                  </pic:blipFill>
+                  <pic:spPr>
+                    <a:xfrm>
+                      <a:off x="0" y="0"/>
+                      <a:ext cx="6153785" cy="2754630"/>
+                    </a:xfrm>
+                    <a:prstGeom prst="rect">
+                      <a:avLst/>
+                    </a:prstGeom>
+                  </pic:spPr>
+                </pic:pic>
+              </a:graphicData>
+            </a:graphic>
+            <wp14:sizeRelH relativeFrom="margin">
+              <wp14:pctWidth>0</wp14:pctWidth>
+            </wp14:sizeRelH>
+            <wp14:sizeRelV relativeFrom="margin">
+              <wp14:pctHeight>0</wp14:pctHeight>
+            </wp14:sizeRelV>
+          </wp:anchor>
+        </w:drawing>
+      </w:r>
+      <w:r>
         <w:br w:type="page"/>
       </w:r>
+      <w:bookmarkStart w:id="8" w:name="_Toc532132298"/>
       <w:r>
         <w:lastRenderedPageBreak/>
         <w:t>Dar acceso a otros usuarios</w:t>
       </w:r>
+      <w:bookmarkEnd w:id="8"/>
     </w:p>
     <w:p>
       <w:pPr>
@@ -4590,7 +5363,7 @@
         <mc:AlternateContent>
           <mc:Choice Requires="wpg">
             <w:drawing>
-              <wp:anchor distT="0" distB="182880" distL="114300" distR="114300" simplePos="0" relativeHeight="251689984" behindDoc="0" locked="0" layoutInCell="1" allowOverlap="1">
+              <wp:anchor distT="0" distB="182880" distL="114300" distR="114300" simplePos="0" relativeHeight="251688960" behindDoc="0" locked="0" layoutInCell="1" allowOverlap="1" wp14:anchorId="17720095" wp14:editId="767BE05B">
                 <wp:simplePos x="0" y="0"/>
                 <wp:positionH relativeFrom="column">
                   <wp:posOffset>0</wp:posOffset>
@@ -4623,7 +5396,7 @@
                           </pic:cNvPicPr>
                         </pic:nvPicPr>
                         <pic:blipFill>
-                          <a:blip r:embed="rId28">
+                          <a:blip r:embed="rId29">
                             <a:extLst>
                               <a:ext uri="{28A0092B-C50C-407E-A947-70E740481C1C}">
                                 <a14:useLocalDpi xmlns:a14="http://schemas.microsoft.com/office/drawing/2010/main" val="0"/>
@@ -4766,9 +5539,9 @@
           </mc:Choice>
           <mc:Fallback>
             <w:pict>
-              <v:group w14:anchorId="67BFECDA" id="Group 338" o:spid="_x0000_s1026" style="position:absolute;margin-left:0;margin-top:42.95pt;width:686.9pt;height:247.7pt;z-index:251689984;mso-wrap-distance-bottom:14.4pt;mso-width-relative:margin;mso-height-relative:margin" coordsize="87249,31426" o:gfxdata="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">
+              <v:group w14:anchorId="0A183A65" id="Group 338" o:spid="_x0000_s1026" style="position:absolute;margin-left:0;margin-top:42.95pt;width:686.9pt;height:247.7pt;z-index:251688960;mso-wrap-distance-bottom:14.4pt;mso-width-relative:margin;mso-height-relative:margin" coordsize="87249,31426" o:gfxdata="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">
                 <v:shape id="Picture 334" o:spid="_x0000_s1027" type="#_x0000_t75" style="position:absolute;top:1143;width:87249;height:30283;visibility:visible;mso-wrap-style:square" o:gfxdata="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">
-                  <v:imagedata r:id="rId29" o:title=""/>
+                  <v:imagedata r:id="rId30" o:title=""/>
                 </v:shape>
                 <v:group id="Group 337" o:spid="_x0000_s1028" style="position:absolute;width:66008;height:13430" coordsize="66008,13430" o:gfxdata="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">
                   <v:oval id="Oval 335" o:spid="_x0000_s1029" style="position:absolute;left:55626;width:10382;height:4857;rotation:-388229fd;visibility:visible;mso-wrap-style:square;v-text-anchor:middle" o:gfxdata="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" filled="f" strokecolor="#37d1b4" strokeweight="4.5pt">
@@ -4892,51 +5665,179 @@
     </w:p>
     <w:p>
       <w:pPr>
+        <w:pStyle w:val="Heading1"/>
+      </w:pPr>
+      <w:bookmarkStart w:id="9" w:name="_Toc532132299"/>
+      <w:r>
+        <w:lastRenderedPageBreak/>
+        <w:t>Conclusiones</w:t>
+      </w:r>
+      <w:bookmarkEnd w:id="9"/>
+    </w:p>
+    <w:p>
+      <w:pPr>
         <w:spacing w:line="360" w:lineRule="auto"/>
+        <w:jc w:val="both"/>
         <w:rPr>
           <w:lang w:val="es-ES"/>
         </w:rPr>
       </w:pPr>
+      <w:r>
+        <w:rPr>
+          <w:lang w:val="es-ES"/>
+        </w:rPr>
+        <w:t xml:space="preserve">Reconocemos que el mayor reto para superar en este ejercicio fue organizar un equipo de desconocidos con distintos horarios y niveles de conocimientos. Lo más difícil fue la parte de comunicación. Por eso, de cuatro personas hemos llegado los dos. El proceso tardaba 3 semanas, </w:t>
+      </w:r>
+      <w:r>
+        <w:rPr>
+          <w:lang w:val="es-ES"/>
+        </w:rPr>
+        <w:t xml:space="preserve">yo (es decir </w:t>
+      </w:r>
+      <w:proofErr w:type="spellStart"/>
+      <w:r>
+        <w:rPr>
+          <w:lang w:val="es-ES"/>
+        </w:rPr>
+        <w:t>Mikolaj</w:t>
+      </w:r>
+      <w:proofErr w:type="spellEnd"/>
+      <w:r>
+        <w:rPr>
+          <w:lang w:val="es-ES"/>
+        </w:rPr>
+        <w:t xml:space="preserve">) </w:t>
+      </w:r>
+      <w:r>
+        <w:rPr>
+          <w:lang w:val="es-ES"/>
+        </w:rPr>
+        <w:t xml:space="preserve">me encargue de crear el repositorio y escribir este documento. </w:t>
+      </w:r>
+      <w:r>
+        <w:rPr>
+          <w:lang w:val="es-ES"/>
+        </w:rPr>
+        <w:t>Aproveché de que tenemos a nuestra disposición controlador de versiones y puse el archivo Word allí y se les dije a los demás que pueden describir aquí su camino. C</w:t>
+      </w:r>
+      <w:r>
+        <w:rPr>
+          <w:lang w:val="es-ES"/>
+        </w:rPr>
+        <w:t xml:space="preserve">onfieso </w:t>
+      </w:r>
+      <w:r>
+        <w:rPr>
+          <w:lang w:val="es-ES"/>
+        </w:rPr>
+        <w:t xml:space="preserve">también </w:t>
+      </w:r>
+      <w:r>
+        <w:rPr>
+          <w:lang w:val="es-ES"/>
+        </w:rPr>
+        <w:t xml:space="preserve">que he liado a los demás con pedir emails en vez de cuentas de GitHub, porque al parecer no se puede ver las cuentas asociadas con emails en el buscador de colaboradores si </w:t>
+      </w:r>
+      <w:r>
+        <w:rPr>
+          <w:lang w:val="es-ES"/>
+        </w:rPr>
+        <w:t xml:space="preserve">la dirección esta oculta en el perfil (y es así por defecto). </w:t>
+      </w:r>
+    </w:p>
+    <w:p>
+      <w:pPr>
+        <w:spacing w:line="360" w:lineRule="auto"/>
+        <w:jc w:val="both"/>
+        <w:rPr>
+          <w:lang w:val="es-ES"/>
+        </w:rPr>
+      </w:pPr>
+      <w:r>
+        <w:rPr>
+          <w:lang w:val="es-ES"/>
+        </w:rPr>
+        <w:t xml:space="preserve">Probablemente si el proyecto tuviera más </w:t>
+      </w:r>
+      <w:proofErr w:type="spellStart"/>
+      <w:r>
+        <w:rPr>
+          <w:lang w:val="es-ES"/>
+        </w:rPr>
+        <w:t>commits</w:t>
+      </w:r>
+      <w:proofErr w:type="spellEnd"/>
+      <w:r>
+        <w:rPr>
+          <w:lang w:val="es-ES"/>
+        </w:rPr>
+        <w:t xml:space="preserve"> tendríamos que explorar más el tema de secuencia de </w:t>
+      </w:r>
+      <w:proofErr w:type="spellStart"/>
+      <w:r>
+        <w:rPr>
+          <w:lang w:val="es-ES"/>
+        </w:rPr>
+        <w:t>pull</w:t>
+      </w:r>
+      <w:proofErr w:type="spellEnd"/>
+      <w:r>
+        <w:rPr>
+          <w:lang w:val="es-ES"/>
+        </w:rPr>
+        <w:t xml:space="preserve"> –</w:t>
+      </w:r>
+      <w:r>
+        <w:rPr>
+          <w:lang w:val="es-ES"/>
+        </w:rPr>
+        <w:t>&gt;</w:t>
+      </w:r>
+      <w:r>
+        <w:rPr>
+          <w:lang w:val="es-ES"/>
+        </w:rPr>
+        <w:t xml:space="preserve"> </w:t>
+      </w:r>
+      <w:proofErr w:type="spellStart"/>
+      <w:r>
+        <w:rPr>
+          <w:lang w:val="es-ES"/>
+        </w:rPr>
+        <w:t>push</w:t>
+      </w:r>
+      <w:proofErr w:type="spellEnd"/>
+      <w:r>
+        <w:rPr>
+          <w:lang w:val="es-ES"/>
+        </w:rPr>
+        <w:t xml:space="preserve"> y resoluciones de conflictos.</w:t>
+      </w:r>
     </w:p>
     <w:p>
       <w:pPr>
         <w:pStyle w:val="Heading1"/>
       </w:pPr>
-      <w:bookmarkStart w:id="3" w:name="_Toc528505784"/>
-      <w:r>
-        <w:t>Conclusiones</w:t>
-      </w:r>
-      <w:bookmarkEnd w:id="3"/>
+      <w:bookmarkStart w:id="10" w:name="_Toc532132300"/>
+      <w:r>
+        <w:t>Enlaces</w:t>
+      </w:r>
+      <w:bookmarkEnd w:id="10"/>
     </w:p>
     <w:p>
       <w:pPr>
         <w:rPr>
+          <w:rStyle w:val="Emphasis"/>
           <w:lang w:val="es-ES"/>
         </w:rPr>
       </w:pPr>
-    </w:p>
-    <w:p>
-      <w:pPr>
-        <w:pStyle w:val="Heading1"/>
-      </w:pPr>
-      <w:r>
-        <w:t>Enlaces</w:t>
-      </w:r>
-    </w:p>
-    <w:p>
-      <w:pPr>
-        <w:rPr>
-          <w:rStyle w:val="Emphasis"/>
-          <w:lang w:val="es-ES"/>
-        </w:rPr>
-      </w:pPr>
       <w:r>
         <w:rPr>
           <w:lang w:val="es-ES"/>
         </w:rPr>
         <w:t xml:space="preserve">Repositorio remoto: </w:t>
       </w:r>
-      <w:hyperlink r:id="rId30" w:history="1">
+      <w:hyperlink r:id="rId31" w:history="1">
         <w:r>
           <w:rPr>
             <w:rStyle w:val="Emphasis"/>
@@ -4952,12 +5853,10 @@
           <w:lang w:val="es-ES"/>
         </w:rPr>
       </w:pPr>
-      <w:bookmarkStart w:id="4" w:name="_GoBack"/>
-      <w:bookmarkEnd w:id="4"/>
     </w:p>
     <w:sectPr>
-      <w:headerReference w:type="default" r:id="rId31"/>
-      <w:footerReference w:type="default" r:id="rId32"/>
+      <w:headerReference w:type="default" r:id="rId32"/>
+      <w:footerReference w:type="default" r:id="rId33"/>
       <w:pgSz w:w="16838" w:h="11906" w:orient="landscape" w:code="9"/>
       <w:pgMar w:top="851" w:right="1440" w:bottom="990" w:left="1440" w:header="288" w:footer="0" w:gutter="0"/>
       <w:cols w:space="720"/>
@@ -5102,7 +6001,7 @@
       <mc:AlternateContent>
         <mc:Choice Requires="wpg">
           <w:drawing>
-            <wp:inline distT="0" distB="0" distL="0" distR="0" wp14:anchorId="493F9C27" wp14:editId="112937FC">
+            <wp:inline distT="0" distB="0" distL="0" distR="0" wp14:anchorId="352F3D3C" wp14:editId="704CFF6F">
               <wp:extent cx="8858249" cy="700405"/>
               <wp:effectExtent l="0" t="0" r="635" b="23495"/>
               <wp:docPr id="7" name="Group 7"/>
@@ -5261,7 +6160,7 @@
         </mc:Choice>
         <mc:Fallback>
           <w:pict>
-            <v:group w14:anchorId="493F9C27" id="Group 7" o:spid="_x0000_s1040" style="width:697.5pt;height:55.15pt;mso-position-horizontal-relative:char;mso-position-vertical-relative:line" coordsize="89735,21031" o:gfxdata="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">
+            <v:group w14:anchorId="352F3D3C" id="Group 7" o:spid="_x0000_s1040" style="width:697.5pt;height:55.15pt;mso-position-horizontal-relative:char;mso-position-vertical-relative:line" coordsize="89735,21031" o:gfxdata="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">
               <v:shapetype id="_x0000_t202" coordsize="21600,21600" o:spt="202" path="m,l,21600r21600,l21600,xe">
                 <v:stroke joinstyle="miter"/>
                 <v:path gradientshapeok="t" o:connecttype="rect"/>
@@ -6757,21 +7656,21 @@
     <w:charset w:val="00"/>
     <w:family w:val="roman"/>
     <w:pitch w:val="variable"/>
-    <w:sig w:usb0="E0002EFF" w:usb1="C000785B" w:usb2="00000009" w:usb3="00000000" w:csb0="000001FF" w:csb1="00000000"/>
+    <w:sig w:usb0="E0002AFF" w:usb1="C0007841" w:usb2="00000009" w:usb3="00000000" w:csb0="000001FF" w:csb1="00000000"/>
   </w:font>
   <w:font w:name="Calibri">
     <w:panose1 w:val="020F0502020204030204"/>
     <w:charset w:val="00"/>
     <w:family w:val="swiss"/>
     <w:pitch w:val="variable"/>
-    <w:sig w:usb0="E0002AFF" w:usb1="C000247B" w:usb2="00000009" w:usb3="00000000" w:csb0="000001FF" w:csb1="00000000"/>
+    <w:sig w:usb0="E0002AFF" w:usb1="4000ACFF" w:usb2="00000001" w:usb3="00000000" w:csb0="000001FF" w:csb1="00000000"/>
   </w:font>
   <w:font w:name="Arial">
     <w:panose1 w:val="020B0604020202020204"/>
     <w:charset w:val="00"/>
     <w:family w:val="swiss"/>
     <w:pitch w:val="variable"/>
-    <w:sig w:usb0="E0002EFF" w:usb1="C000785B" w:usb2="00000009" w:usb3="00000000" w:csb0="000001FF" w:csb1="00000000"/>
+    <w:sig w:usb0="E0002AFF" w:usb1="C0007843" w:usb2="00000009" w:usb3="00000000" w:csb0="000001FF" w:csb1="00000000"/>
   </w:font>
   <w:font w:name="Encode Sans">
     <w:panose1 w:val="02000000000000000000"/>
@@ -6785,7 +7684,7 @@
     <w:charset w:val="00"/>
     <w:family w:val="swiss"/>
     <w:pitch w:val="variable"/>
-    <w:sig w:usb0="E0002AFF" w:usb1="C000247B" w:usb2="00000009" w:usb3="00000000" w:csb0="000001FF" w:csb1="00000000"/>
+    <w:sig w:usb0="A0002AEF" w:usb1="4000207B" w:usb2="00000000" w:usb3="00000000" w:csb0="000001FF" w:csb1="00000000"/>
   </w:font>
   <w:font w:name="Consolas">
     <w:panose1 w:val="020B0609020204030204"/>
@@ -6814,7 +7713,8 @@
   </w:compat>
   <w:rsids>
     <w:rsidRoot w:val="00E70FA7"/>
-    <w:rsid w:val="00AE1A17"/>
+    <w:rsid w:val="000713C6"/>
+    <w:rsid w:val="00590B94"/>
     <w:rsid w:val="00C46AC8"/>
     <w:rsid w:val="00E70FA7"/>
   </w:rsids>
@@ -7589,7 +8489,7 @@
 </file>
 
 <file path=customXml/itemProps1.xml><?xml version="1.0" encoding="utf-8"?>
-<ds:datastoreItem xmlns:ds="http://schemas.openxmlformats.org/officeDocument/2006/customXml" ds:itemID="{6EFF4B0B-2D61-46EE-B43D-29CD15D61684}">
+<ds:datastoreItem xmlns:ds="http://schemas.openxmlformats.org/officeDocument/2006/customXml" ds:itemID="{8E9EDF11-A8CA-41FC-AEC7-54C90E7A51A1}">
   <ds:schemaRefs>
     <ds:schemaRef ds:uri="http://schemas.openxmlformats.org/officeDocument/2006/bibliography"/>
   </ds:schemaRefs>

</xml_diff>